<commit_message>
Networking commands with outputs and screenshots
</commit_message>
<xml_diff>
--- a/CN COMMANDS EXECUTION.docx
+++ b/CN COMMANDS EXECUTION.docx
@@ -13,7 +13,10 @@
           <w:lang w:val="en-US"/>
         </w:rPr>
       </w:pPr>
-      <w:r>
+    </w:p>
+    <w:p>
+      <w:pPr>
+        <w:jc w:val="center"/>
         <w:rPr>
           <w:b/>
           <w:bCs/>
@@ -21,9 +24,11 @@
           <w:szCs w:val="44"/>
           <w:lang w:val="en-US"/>
         </w:rPr>
-        <w:t xml:space="preserve"> </w:t>
-      </w:r>
-      <w:r>
+      </w:pPr>
+    </w:p>
+    <w:p>
+      <w:pPr>
+        <w:jc w:val="center"/>
         <w:rPr>
           <w:b/>
           <w:bCs/>
@@ -31,6 +36,267 @@
           <w:szCs w:val="44"/>
           <w:lang w:val="en-US"/>
         </w:rPr>
+      </w:pPr>
+    </w:p>
+    <w:p>
+      <w:pPr>
+        <w:jc w:val="center"/>
+        <w:rPr>
+          <w:b/>
+          <w:bCs/>
+          <w:sz w:val="44"/>
+          <w:szCs w:val="44"/>
+          <w:lang w:val="en-US"/>
+        </w:rPr>
+      </w:pPr>
+    </w:p>
+    <w:p>
+      <w:pPr>
+        <w:rPr>
+          <w:b/>
+          <w:bCs/>
+          <w:sz w:val="44"/>
+          <w:szCs w:val="44"/>
+          <w:lang w:val="en-US"/>
+        </w:rPr>
+      </w:pPr>
+      <w:r>
+        <w:rPr>
+          <w:b/>
+          <w:bCs/>
+          <w:sz w:val="44"/>
+          <w:szCs w:val="44"/>
+          <w:lang w:val="en-US"/>
+        </w:rPr>
+        <w:t>Name: V. Sahith Reddy</w:t>
+      </w:r>
+    </w:p>
+    <w:p>
+      <w:pPr>
+        <w:rPr>
+          <w:b/>
+          <w:bCs/>
+          <w:sz w:val="44"/>
+          <w:szCs w:val="44"/>
+          <w:lang w:val="en-US"/>
+        </w:rPr>
+      </w:pPr>
+      <w:r>
+        <w:rPr>
+          <w:b/>
+          <w:bCs/>
+          <w:sz w:val="44"/>
+          <w:szCs w:val="44"/>
+          <w:lang w:val="en-US"/>
+        </w:rPr>
+        <w:t>Roll no: 2420030766</w:t>
+      </w:r>
+    </w:p>
+    <w:p>
+      <w:pPr>
+        <w:rPr>
+          <w:b/>
+          <w:bCs/>
+          <w:sz w:val="44"/>
+          <w:szCs w:val="44"/>
+          <w:lang w:val="en-US"/>
+        </w:rPr>
+      </w:pPr>
+      <w:r>
+        <w:rPr>
+          <w:b/>
+          <w:bCs/>
+          <w:sz w:val="44"/>
+          <w:szCs w:val="44"/>
+          <w:lang w:val="en-US"/>
+        </w:rPr>
+        <w:t>Section: S2 -A</w:t>
+      </w:r>
+    </w:p>
+    <w:p>
+      <w:pPr>
+        <w:rPr>
+          <w:b/>
+          <w:bCs/>
+          <w:sz w:val="44"/>
+          <w:szCs w:val="44"/>
+          <w:lang w:val="en-US"/>
+        </w:rPr>
+      </w:pPr>
+    </w:p>
+    <w:p>
+      <w:pPr>
+        <w:jc w:val="center"/>
+        <w:rPr>
+          <w:b/>
+          <w:bCs/>
+          <w:sz w:val="44"/>
+          <w:szCs w:val="44"/>
+          <w:lang w:val="en-US"/>
+        </w:rPr>
+      </w:pPr>
+    </w:p>
+    <w:p>
+      <w:pPr>
+        <w:jc w:val="center"/>
+        <w:rPr>
+          <w:b/>
+          <w:bCs/>
+          <w:sz w:val="44"/>
+          <w:szCs w:val="44"/>
+          <w:lang w:val="en-US"/>
+        </w:rPr>
+      </w:pPr>
+    </w:p>
+    <w:p>
+      <w:pPr>
+        <w:jc w:val="center"/>
+        <w:rPr>
+          <w:b/>
+          <w:bCs/>
+          <w:sz w:val="44"/>
+          <w:szCs w:val="44"/>
+          <w:lang w:val="en-US"/>
+        </w:rPr>
+      </w:pPr>
+    </w:p>
+    <w:p>
+      <w:pPr>
+        <w:jc w:val="center"/>
+        <w:rPr>
+          <w:b/>
+          <w:bCs/>
+          <w:sz w:val="44"/>
+          <w:szCs w:val="44"/>
+          <w:lang w:val="en-US"/>
+        </w:rPr>
+      </w:pPr>
+    </w:p>
+    <w:p>
+      <w:pPr>
+        <w:jc w:val="center"/>
+        <w:rPr>
+          <w:b/>
+          <w:bCs/>
+          <w:sz w:val="44"/>
+          <w:szCs w:val="44"/>
+          <w:lang w:val="en-US"/>
+        </w:rPr>
+      </w:pPr>
+    </w:p>
+    <w:p>
+      <w:pPr>
+        <w:jc w:val="center"/>
+        <w:rPr>
+          <w:b/>
+          <w:bCs/>
+          <w:sz w:val="44"/>
+          <w:szCs w:val="44"/>
+          <w:lang w:val="en-US"/>
+        </w:rPr>
+      </w:pPr>
+    </w:p>
+    <w:p>
+      <w:pPr>
+        <w:jc w:val="center"/>
+        <w:rPr>
+          <w:b/>
+          <w:bCs/>
+          <w:sz w:val="44"/>
+          <w:szCs w:val="44"/>
+          <w:lang w:val="en-US"/>
+        </w:rPr>
+      </w:pPr>
+    </w:p>
+    <w:p>
+      <w:pPr>
+        <w:jc w:val="center"/>
+        <w:rPr>
+          <w:b/>
+          <w:bCs/>
+          <w:sz w:val="44"/>
+          <w:szCs w:val="44"/>
+          <w:lang w:val="en-US"/>
+        </w:rPr>
+      </w:pPr>
+    </w:p>
+    <w:p>
+      <w:pPr>
+        <w:jc w:val="center"/>
+        <w:rPr>
+          <w:b/>
+          <w:bCs/>
+          <w:sz w:val="44"/>
+          <w:szCs w:val="44"/>
+          <w:lang w:val="en-US"/>
+        </w:rPr>
+      </w:pPr>
+    </w:p>
+    <w:p>
+      <w:pPr>
+        <w:jc w:val="center"/>
+        <w:rPr>
+          <w:b/>
+          <w:bCs/>
+          <w:sz w:val="44"/>
+          <w:szCs w:val="44"/>
+          <w:lang w:val="en-US"/>
+        </w:rPr>
+      </w:pPr>
+    </w:p>
+    <w:p>
+      <w:pPr>
+        <w:jc w:val="center"/>
+        <w:rPr>
+          <w:b/>
+          <w:bCs/>
+          <w:sz w:val="44"/>
+          <w:szCs w:val="44"/>
+          <w:lang w:val="en-US"/>
+        </w:rPr>
+      </w:pPr>
+    </w:p>
+    <w:p>
+      <w:pPr>
+        <w:jc w:val="center"/>
+        <w:rPr>
+          <w:b/>
+          <w:bCs/>
+          <w:sz w:val="44"/>
+          <w:szCs w:val="44"/>
+          <w:lang w:val="en-US"/>
+        </w:rPr>
+      </w:pPr>
+    </w:p>
+    <w:p>
+      <w:pPr>
+        <w:jc w:val="center"/>
+        <w:rPr>
+          <w:b/>
+          <w:bCs/>
+          <w:sz w:val="44"/>
+          <w:szCs w:val="44"/>
+          <w:lang w:val="en-US"/>
+        </w:rPr>
+      </w:pPr>
+      <w:r>
+        <w:rPr>
+          <w:b/>
+          <w:bCs/>
+          <w:sz w:val="44"/>
+          <w:szCs w:val="44"/>
+          <w:lang w:val="en-US"/>
+        </w:rPr>
+        <w:t xml:space="preserve"> </w:t>
+      </w:r>
+      <w:r>
+        <w:rPr>
+          <w:b/>
+          <w:bCs/>
+          <w:sz w:val="44"/>
+          <w:szCs w:val="44"/>
+          <w:lang w:val="en-US"/>
+        </w:rPr>
         <w:t>Task 1</w:t>
       </w:r>
     </w:p>
@@ -178,7 +444,25 @@
           <w:sz w:val="24"/>
           <w:szCs w:val="24"/>
         </w:rPr>
-        <w:t xml:space="preserve"> Now scroll down upto the download chapter </w:t>
+        <w:t xml:space="preserve"> Now scroll down </w:t>
+      </w:r>
+      <w:proofErr w:type="spellStart"/>
+      <w:r>
+        <w:rPr>
+          <w:rFonts w:cs="Times New Roman"/>
+          <w:sz w:val="24"/>
+          <w:szCs w:val="24"/>
+        </w:rPr>
+        <w:t>upto</w:t>
+      </w:r>
+      <w:proofErr w:type="spellEnd"/>
+      <w:r>
+        <w:rPr>
+          <w:rFonts w:cs="Times New Roman"/>
+          <w:sz w:val="24"/>
+          <w:szCs w:val="24"/>
+        </w:rPr>
+        <w:t xml:space="preserve"> the download chapter </w:t>
       </w:r>
     </w:p>
     <w:p>
@@ -336,7 +620,25 @@
           <w:sz w:val="24"/>
           <w:szCs w:val="24"/>
         </w:rPr>
-        <w:t>asked again to login or not, once its done the installation is complete and its open to use.</w:t>
+        <w:t xml:space="preserve">asked again to login or not, once </w:t>
+      </w:r>
+      <w:proofErr w:type="spellStart"/>
+      <w:r>
+        <w:rPr>
+          <w:rFonts w:cs="Times New Roman"/>
+          <w:sz w:val="24"/>
+          <w:szCs w:val="24"/>
+        </w:rPr>
+        <w:t>its</w:t>
+      </w:r>
+      <w:proofErr w:type="spellEnd"/>
+      <w:r>
+        <w:rPr>
+          <w:rFonts w:cs="Times New Roman"/>
+          <w:sz w:val="24"/>
+          <w:szCs w:val="24"/>
+        </w:rPr>
+        <w:t xml:space="preserve"> done the installation is complete and its open to use.</w:t>
       </w:r>
     </w:p>
     <w:p>
@@ -524,7 +826,55 @@
           <w:szCs w:val="24"/>
           <w:lang w:val="en-US"/>
         </w:rPr>
-        <w:t xml:space="preserve"> tracert, telnet, ping, nslookup, netstat</w:t>
+        <w:t xml:space="preserve"> </w:t>
+      </w:r>
+      <w:proofErr w:type="spellStart"/>
+      <w:r>
+        <w:rPr>
+          <w:rFonts w:cs="Times New Roman"/>
+          <w:b/>
+          <w:bCs/>
+          <w:sz w:val="24"/>
+          <w:szCs w:val="24"/>
+          <w:lang w:val="en-US"/>
+        </w:rPr>
+        <w:t>tracert</w:t>
+      </w:r>
+      <w:proofErr w:type="spellEnd"/>
+      <w:r>
+        <w:rPr>
+          <w:rFonts w:cs="Times New Roman"/>
+          <w:b/>
+          <w:bCs/>
+          <w:sz w:val="24"/>
+          <w:szCs w:val="24"/>
+          <w:lang w:val="en-US"/>
+        </w:rPr>
+        <w:t xml:space="preserve">, telnet, ping, </w:t>
+      </w:r>
+      <w:proofErr w:type="spellStart"/>
+      <w:r>
+        <w:rPr>
+          <w:rFonts w:cs="Times New Roman"/>
+          <w:b/>
+          <w:bCs/>
+          <w:sz w:val="24"/>
+          <w:szCs w:val="24"/>
+          <w:lang w:val="en-US"/>
+        </w:rPr>
+        <w:t>nslookup</w:t>
+      </w:r>
+      <w:proofErr w:type="spellEnd"/>
+      <w:r>
+        <w:rPr>
+          <w:rFonts w:cs="Times New Roman"/>
+          <w:b/>
+          <w:bCs/>
+          <w:sz w:val="24"/>
+          <w:szCs w:val="24"/>
+          <w:lang w:val="en-US"/>
+        </w:rPr>
+        <w:t>, netstat</w:t>
       </w:r>
     </w:p>
     <w:p>
@@ -1255,6 +1605,7 @@
           <w:szCs w:val="24"/>
           <w:lang w:val="en-US"/>
         </w:rPr>
+        <w:lastRenderedPageBreak/>
         <w:t xml:space="preserve">      </w:t>
       </w:r>
       <w:r>
@@ -1915,7 +2266,6 @@
           <w:szCs w:val="24"/>
           <w:lang w:val="en-US"/>
         </w:rPr>
-        <w:lastRenderedPageBreak/>
         <w:t>Step 3:</w:t>
       </w:r>
       <w:r>
@@ -1986,7 +2336,39 @@
           <w:rFonts w:cs="Times New Roman"/>
           <w:lang w:val="en-US"/>
         </w:rPr>
-        <w:t>This command displays all current   tcp   ip network configurations values and all DHCP and DNS settings.</w:t>
+        <w:t xml:space="preserve">This command displays all current   </w:t>
+      </w:r>
+      <w:proofErr w:type="spellStart"/>
+      <w:r>
+        <w:rPr>
+          <w:rFonts w:cs="Times New Roman"/>
+          <w:lang w:val="en-US"/>
+        </w:rPr>
+        <w:t>tcp</w:t>
+      </w:r>
+      <w:proofErr w:type="spellEnd"/>
+      <w:r>
+        <w:rPr>
+          <w:rFonts w:cs="Times New Roman"/>
+          <w:lang w:val="en-US"/>
+        </w:rPr>
+        <w:t xml:space="preserve">   </w:t>
+      </w:r>
+      <w:proofErr w:type="spellStart"/>
+      <w:r>
+        <w:rPr>
+          <w:rFonts w:cs="Times New Roman"/>
+          <w:lang w:val="en-US"/>
+        </w:rPr>
+        <w:t>ip</w:t>
+      </w:r>
+      <w:proofErr w:type="spellEnd"/>
+      <w:r>
+        <w:rPr>
+          <w:rFonts w:cs="Times New Roman"/>
+          <w:lang w:val="en-US"/>
+        </w:rPr>
+        <w:t xml:space="preserve"> network configurations values and all DHCP and DNS settings.</w:t>
       </w:r>
     </w:p>
     <w:p>
@@ -2238,6 +2620,7 @@
           <w:noProof/>
           <w:lang w:val="en-US"/>
         </w:rPr>
+        <w:lastRenderedPageBreak/>
         <w:drawing>
           <wp:inline distT="0" distB="0" distL="0" distR="0" wp14:anchorId="36053CB7" wp14:editId="250270A6">
             <wp:extent cx="5483355" cy="5451764"/>
@@ -2366,6 +2749,7 @@
           <w:noProof/>
           <w:lang w:val="en-US"/>
         </w:rPr>
+        <w:lastRenderedPageBreak/>
         <w:drawing>
           <wp:anchor distT="0" distB="0" distL="114300" distR="114300" simplePos="0" relativeHeight="251658240" behindDoc="0" locked="0" layoutInCell="1" allowOverlap="1" wp14:anchorId="250DC342" wp14:editId="388BF8CB">
             <wp:simplePos x="0" y="0"/>
@@ -2510,8 +2894,31 @@
           <w:szCs w:val="28"/>
           <w:lang w:val="en-US"/>
         </w:rPr>
-        <w:lastRenderedPageBreak/>
-        <w:t xml:space="preserve">Command tracert: </w:t>
+        <w:t xml:space="preserve">Command </w:t>
+      </w:r>
+      <w:proofErr w:type="spellStart"/>
+      <w:r>
+        <w:rPr>
+          <w:rFonts w:cs="Times New Roman"/>
+          <w:b/>
+          <w:bCs/>
+          <w:sz w:val="28"/>
+          <w:szCs w:val="28"/>
+          <w:lang w:val="en-US"/>
+        </w:rPr>
+        <w:t>tracert</w:t>
+      </w:r>
+      <w:proofErr w:type="spellEnd"/>
+      <w:r>
+        <w:rPr>
+          <w:rFonts w:cs="Times New Roman"/>
+          <w:b/>
+          <w:bCs/>
+          <w:sz w:val="28"/>
+          <w:szCs w:val="28"/>
+          <w:lang w:val="en-US"/>
+        </w:rPr>
+        <w:t xml:space="preserve">: </w:t>
       </w:r>
     </w:p>
     <w:p>
@@ -2664,14 +3071,45 @@
           <w:lang w:val="en-US"/>
         </w:rPr>
       </w:pPr>
-      <w:r>
-        <w:rPr>
-          <w:rFonts w:cs="Times New Roman"/>
-          <w:sz w:val="24"/>
-          <w:szCs w:val="24"/>
-          <w:lang w:val="en-US"/>
-        </w:rPr>
-        <w:t>Commnad:  tracert 192.168.2.2</w:t>
+      <w:proofErr w:type="spellStart"/>
+      <w:r>
+        <w:rPr>
+          <w:rFonts w:cs="Times New Roman"/>
+          <w:sz w:val="24"/>
+          <w:szCs w:val="24"/>
+          <w:lang w:val="en-US"/>
+        </w:rPr>
+        <w:t>Commnad</w:t>
+      </w:r>
+      <w:proofErr w:type="spellEnd"/>
+      <w:r>
+        <w:rPr>
+          <w:rFonts w:cs="Times New Roman"/>
+          <w:sz w:val="24"/>
+          <w:szCs w:val="24"/>
+          <w:lang w:val="en-US"/>
+        </w:rPr>
+        <w:t xml:space="preserve">:  </w:t>
+      </w:r>
+      <w:proofErr w:type="spellStart"/>
+      <w:r>
+        <w:rPr>
+          <w:rFonts w:cs="Times New Roman"/>
+          <w:sz w:val="24"/>
+          <w:szCs w:val="24"/>
+          <w:lang w:val="en-US"/>
+        </w:rPr>
+        <w:t>tracert</w:t>
+      </w:r>
+      <w:proofErr w:type="spellEnd"/>
+      <w:r>
+        <w:rPr>
+          <w:rFonts w:cs="Times New Roman"/>
+          <w:sz w:val="24"/>
+          <w:szCs w:val="24"/>
+          <w:lang w:val="en-US"/>
+        </w:rPr>
+        <w:t xml:space="preserve"> 192.168.2.2</w:t>
       </w:r>
       <w:r>
         <w:rPr>
@@ -2898,6 +3336,7 @@
           <w:szCs w:val="24"/>
           <w:lang w:val="en-US"/>
         </w:rPr>
+        <w:lastRenderedPageBreak/>
         <w:t xml:space="preserve">Telnet is an unencrypted protocol and is not secure. For real-world applications, consider using SSH </w:t>
       </w:r>
       <w:r>
@@ -3189,11 +3628,19 @@
           <w:lang w:val="en-US"/>
         </w:rPr>
       </w:pPr>
-      <w:r>
-        <w:rPr>
-          <w:lang w:val="en-US"/>
-        </w:rPr>
-        <w:t>Router#configure terminal</w:t>
+      <w:proofErr w:type="spellStart"/>
+      <w:r>
+        <w:rPr>
+          <w:lang w:val="en-US"/>
+        </w:rPr>
+        <w:t>Router#configure</w:t>
+      </w:r>
+      <w:proofErr w:type="spellEnd"/>
+      <w:r>
+        <w:rPr>
+          <w:lang w:val="en-US"/>
+        </w:rPr>
+        <w:t xml:space="preserve"> terminal</w:t>
       </w:r>
     </w:p>
     <w:p>
@@ -3221,7 +3668,21 @@
         <w:rPr>
           <w:lang w:val="en-US"/>
         </w:rPr>
-        <w:t>Router (config) #line vty 0 4</w:t>
+        <w:t xml:space="preserve">Router (config) #line </w:t>
+      </w:r>
+      <w:proofErr w:type="spellStart"/>
+      <w:r>
+        <w:rPr>
+          <w:lang w:val="en-US"/>
+        </w:rPr>
+        <w:t>vty</w:t>
+      </w:r>
+      <w:proofErr w:type="spellEnd"/>
+      <w:r>
+        <w:rPr>
+          <w:lang w:val="en-US"/>
+        </w:rPr>
+        <w:t xml:space="preserve"> 0 4</w:t>
       </w:r>
     </w:p>
     <w:p>
@@ -3337,11 +3798,19 @@
           <w:lang w:val="en-US"/>
         </w:rPr>
       </w:pPr>
-      <w:r>
-        <w:rPr>
-          <w:lang w:val="en-US"/>
-        </w:rPr>
-        <w:t>Router#write memory Building configuration...</w:t>
+      <w:proofErr w:type="spellStart"/>
+      <w:r>
+        <w:rPr>
+          <w:lang w:val="en-US"/>
+        </w:rPr>
+        <w:t>Router#write</w:t>
+      </w:r>
+      <w:proofErr w:type="spellEnd"/>
+      <w:r>
+        <w:rPr>
+          <w:lang w:val="en-US"/>
+        </w:rPr>
+        <w:t xml:space="preserve"> memory Building configuration...</w:t>
       </w:r>
     </w:p>
     <w:p>
@@ -3371,36 +3840,36 @@
         <w:rPr>
           <w:lang w:val="en-US"/>
         </w:rPr>
+        <w:t>Router#</w:t>
+      </w:r>
+    </w:p>
+    <w:p>
+      <w:pPr>
+        <w:pStyle w:val="ListParagraph"/>
+        <w:ind w:left="1080"/>
+        <w:rPr>
+          <w:lang w:val="en-US"/>
+        </w:rPr>
+      </w:pPr>
+    </w:p>
+    <w:p>
+      <w:pPr>
+        <w:pStyle w:val="ListParagraph"/>
+        <w:ind w:left="1080"/>
+        <w:rPr>
+          <w:b/>
+          <w:bCs/>
+          <w:lang w:val="en-US"/>
+        </w:rPr>
+      </w:pPr>
+      <w:r>
+        <w:rPr>
+          <w:b/>
+          <w:bCs/>
+          <w:noProof/>
+          <w:lang w:val="en-US"/>
+        </w:rPr>
         <w:lastRenderedPageBreak/>
-        <w:t>Router#</w:t>
-      </w:r>
-    </w:p>
-    <w:p>
-      <w:pPr>
-        <w:pStyle w:val="ListParagraph"/>
-        <w:ind w:left="1080"/>
-        <w:rPr>
-          <w:lang w:val="en-US"/>
-        </w:rPr>
-      </w:pPr>
-    </w:p>
-    <w:p>
-      <w:pPr>
-        <w:pStyle w:val="ListParagraph"/>
-        <w:ind w:left="1080"/>
-        <w:rPr>
-          <w:b/>
-          <w:bCs/>
-          <w:lang w:val="en-US"/>
-        </w:rPr>
-      </w:pPr>
-      <w:r>
-        <w:rPr>
-          <w:b/>
-          <w:bCs/>
-          <w:noProof/>
-          <w:lang w:val="en-US"/>
-        </w:rPr>
         <w:drawing>
           <wp:anchor distT="0" distB="0" distL="114300" distR="114300" simplePos="0" relativeHeight="251660288" behindDoc="1" locked="0" layoutInCell="1" allowOverlap="1" wp14:anchorId="62AB0542" wp14:editId="2DC26AAA">
             <wp:simplePos x="0" y="0"/>
@@ -3856,8 +4325,29 @@
           <w:szCs w:val="24"/>
           <w:lang w:val="en-US"/>
         </w:rPr>
-        <w:lastRenderedPageBreak/>
-        <w:t xml:space="preserve">Router configuration and brief ip </w:t>
+        <w:t xml:space="preserve">Router configuration and brief </w:t>
+      </w:r>
+      <w:proofErr w:type="spellStart"/>
+      <w:r>
+        <w:rPr>
+          <w:b/>
+          <w:bCs/>
+          <w:sz w:val="24"/>
+          <w:szCs w:val="24"/>
+          <w:lang w:val="en-US"/>
+        </w:rPr>
+        <w:t>ip</w:t>
+      </w:r>
+      <w:proofErr w:type="spellEnd"/>
+      <w:r>
+        <w:rPr>
+          <w:b/>
+          <w:bCs/>
+          <w:sz w:val="24"/>
+          <w:szCs w:val="24"/>
+          <w:lang w:val="en-US"/>
+        </w:rPr>
+        <w:t xml:space="preserve"> </w:t>
       </w:r>
       <w:r>
         <w:rPr>
@@ -3903,6 +4393,7 @@
           <w:szCs w:val="24"/>
           <w:lang w:val="en-US"/>
         </w:rPr>
+        <w:lastRenderedPageBreak/>
         <w:t xml:space="preserve">Note: </w:t>
       </w:r>
       <w:r>
@@ -3959,7 +4450,25 @@
           <w:szCs w:val="24"/>
           <w:lang w:val="en-US"/>
         </w:rPr>
-        <w:t xml:space="preserve">show ip interface </w:t>
+        <w:t xml:space="preserve">show </w:t>
+      </w:r>
+      <w:proofErr w:type="spellStart"/>
+      <w:r>
+        <w:rPr>
+          <w:sz w:val="24"/>
+          <w:szCs w:val="24"/>
+          <w:lang w:val="en-US"/>
+        </w:rPr>
+        <w:t>ip</w:t>
+      </w:r>
+      <w:proofErr w:type="spellEnd"/>
+      <w:r>
+        <w:rPr>
+          <w:sz w:val="24"/>
+          <w:szCs w:val="24"/>
+          <w:lang w:val="en-US"/>
+        </w:rPr>
+        <w:t xml:space="preserve"> interface </w:t>
       </w:r>
       <w:r>
         <w:rPr>
@@ -4412,8 +4921,66 @@
           <w:szCs w:val="28"/>
           <w:lang w:val="en-US"/>
         </w:rPr>
+        <w:t xml:space="preserve">Command </w:t>
+      </w:r>
+      <w:proofErr w:type="spellStart"/>
+      <w:r>
+        <w:rPr>
+          <w:b/>
+          <w:bCs/>
+          <w:sz w:val="28"/>
+          <w:szCs w:val="28"/>
+          <w:lang w:val="en-US"/>
+        </w:rPr>
+        <w:t>nslookup</w:t>
+      </w:r>
+      <w:proofErr w:type="spellEnd"/>
+      <w:r>
+        <w:rPr>
+          <w:b/>
+          <w:bCs/>
+          <w:sz w:val="28"/>
+          <w:szCs w:val="28"/>
+          <w:lang w:val="en-US"/>
+        </w:rPr>
+        <w:t>:</w:t>
+      </w:r>
+    </w:p>
+    <w:p>
+      <w:pPr>
+        <w:ind w:left="720"/>
+        <w:rPr>
+          <w:sz w:val="24"/>
+          <w:szCs w:val="24"/>
+          <w:lang w:val="en-US"/>
+        </w:rPr>
+      </w:pPr>
+      <w:r>
+        <w:rPr>
+          <w:sz w:val="24"/>
+          <w:szCs w:val="24"/>
+          <w:lang w:val="en-US"/>
+        </w:rPr>
         <w:lastRenderedPageBreak/>
-        <w:t>Command nslookup:</w:t>
+        <w:t xml:space="preserve">This command queries the DNS to obtain domain name or IP address </w:t>
+      </w:r>
+      <w:proofErr w:type="spellStart"/>
+      <w:r>
+        <w:rPr>
+          <w:sz w:val="24"/>
+          <w:szCs w:val="24"/>
+          <w:lang w:val="en-US"/>
+        </w:rPr>
+        <w:t>maping</w:t>
+      </w:r>
+      <w:proofErr w:type="spellEnd"/>
+      <w:r>
+        <w:rPr>
+          <w:sz w:val="24"/>
+          <w:szCs w:val="24"/>
+          <w:lang w:val="en-US"/>
+        </w:rPr>
+        <w:t>.</w:t>
       </w:r>
     </w:p>
     <w:p>
@@ -4431,25 +4998,61 @@
           <w:szCs w:val="24"/>
           <w:lang w:val="en-US"/>
         </w:rPr>
-        <w:t>This command queries the DNS to obtain domain name or IP address maping.</w:t>
-      </w:r>
-    </w:p>
-    <w:p>
-      <w:pPr>
-        <w:ind w:left="720"/>
-        <w:rPr>
-          <w:sz w:val="24"/>
-          <w:szCs w:val="24"/>
-          <w:lang w:val="en-US"/>
-        </w:rPr>
-      </w:pPr>
-      <w:r>
-        <w:rPr>
-          <w:sz w:val="24"/>
-          <w:szCs w:val="24"/>
-          <w:lang w:val="en-US"/>
-        </w:rPr>
-        <w:t>To use the nslookup command to resolve a domain name to an IP addressin Cisco Packet Tracer, you’ll need to ensure that the DNS server is properly configured in your netwok topology.</w:t>
+        <w:t xml:space="preserve">To use the </w:t>
+      </w:r>
+      <w:proofErr w:type="spellStart"/>
+      <w:r>
+        <w:rPr>
+          <w:sz w:val="24"/>
+          <w:szCs w:val="24"/>
+          <w:lang w:val="en-US"/>
+        </w:rPr>
+        <w:t>nslookup</w:t>
+      </w:r>
+      <w:proofErr w:type="spellEnd"/>
+      <w:r>
+        <w:rPr>
+          <w:sz w:val="24"/>
+          <w:szCs w:val="24"/>
+          <w:lang w:val="en-US"/>
+        </w:rPr>
+        <w:t xml:space="preserve"> command to resolve a domain name to an IP </w:t>
+      </w:r>
+      <w:proofErr w:type="spellStart"/>
+      <w:r>
+        <w:rPr>
+          <w:sz w:val="24"/>
+          <w:szCs w:val="24"/>
+          <w:lang w:val="en-US"/>
+        </w:rPr>
+        <w:t>addressin</w:t>
+      </w:r>
+      <w:proofErr w:type="spellEnd"/>
+      <w:r>
+        <w:rPr>
+          <w:sz w:val="24"/>
+          <w:szCs w:val="24"/>
+          <w:lang w:val="en-US"/>
+        </w:rPr>
+        <w:t xml:space="preserve"> Cisco Packet Tracer, you’ll need to ensure that the DNS server is properly configured in your </w:t>
+      </w:r>
+      <w:proofErr w:type="spellStart"/>
+      <w:r>
+        <w:rPr>
+          <w:sz w:val="24"/>
+          <w:szCs w:val="24"/>
+          <w:lang w:val="en-US"/>
+        </w:rPr>
+        <w:t>netwok</w:t>
+      </w:r>
+      <w:proofErr w:type="spellEnd"/>
+      <w:r>
+        <w:rPr>
+          <w:sz w:val="24"/>
+          <w:szCs w:val="24"/>
+          <w:lang w:val="en-US"/>
+        </w:rPr>
+        <w:t xml:space="preserve"> topology.</w:t>
       </w:r>
     </w:p>
     <w:p>
@@ -4810,7 +5413,25 @@
           <w:szCs w:val="24"/>
           <w:lang w:val="en-US"/>
         </w:rPr>
-        <w:t>Use the nslookup Command</w:t>
+        <w:t xml:space="preserve">Use the </w:t>
+      </w:r>
+      <w:proofErr w:type="spellStart"/>
+      <w:r>
+        <w:rPr>
+          <w:sz w:val="24"/>
+          <w:szCs w:val="24"/>
+          <w:lang w:val="en-US"/>
+        </w:rPr>
+        <w:t>nslookup</w:t>
+      </w:r>
+      <w:proofErr w:type="spellEnd"/>
+      <w:r>
+        <w:rPr>
+          <w:sz w:val="24"/>
+          <w:szCs w:val="24"/>
+          <w:lang w:val="en-US"/>
+        </w:rPr>
+        <w:t xml:space="preserve"> Command</w:t>
       </w:r>
     </w:p>
     <w:p>
@@ -4941,7 +5562,25 @@
           <w:szCs w:val="24"/>
           <w:lang w:val="en-US"/>
         </w:rPr>
-        <w:t xml:space="preserve">Execute the nslookup </w:t>
+        <w:t xml:space="preserve">Execute the </w:t>
+      </w:r>
+      <w:proofErr w:type="spellStart"/>
+      <w:r>
+        <w:rPr>
+          <w:sz w:val="24"/>
+          <w:szCs w:val="24"/>
+          <w:lang w:val="en-US"/>
+        </w:rPr>
+        <w:t>nslookup</w:t>
+      </w:r>
+      <w:proofErr w:type="spellEnd"/>
+      <w:r>
+        <w:rPr>
+          <w:sz w:val="24"/>
+          <w:szCs w:val="24"/>
+          <w:lang w:val="en-US"/>
+        </w:rPr>
+        <w:t xml:space="preserve"> </w:t>
       </w:r>
     </w:p>
     <w:p>
@@ -4963,7 +5602,25 @@
           <w:szCs w:val="24"/>
           <w:lang w:val="en-US"/>
         </w:rPr>
-        <w:t>Command: nslookup www.google.com</w:t>
+        <w:t xml:space="preserve">Command: </w:t>
+      </w:r>
+      <w:proofErr w:type="spellStart"/>
+      <w:r>
+        <w:rPr>
+          <w:sz w:val="24"/>
+          <w:szCs w:val="24"/>
+          <w:lang w:val="en-US"/>
+        </w:rPr>
+        <w:t>nslookup</w:t>
+      </w:r>
+      <w:proofErr w:type="spellEnd"/>
+      <w:r>
+        <w:rPr>
+          <w:sz w:val="24"/>
+          <w:szCs w:val="24"/>
+          <w:lang w:val="en-US"/>
+        </w:rPr>
+        <w:t xml:space="preserve"> www.google.com</w:t>
       </w:r>
     </w:p>
     <w:p>
@@ -5084,7 +5741,6 @@
           <w:szCs w:val="32"/>
           <w:lang w:val="en-US"/>
         </w:rPr>
-        <w:lastRenderedPageBreak/>
         <w:t xml:space="preserve">Command netstat: </w:t>
       </w:r>
     </w:p>
@@ -7625,6 +8281,14 @@
 </file>
 
 <file path=customXml/item1.xml><?xml version="1.0" encoding="utf-8"?>
+<p:properties xmlns:p="http://schemas.microsoft.com/office/2006/metadata/properties" xmlns:xsi="http://www.w3.org/2001/XMLSchema-instance" xmlns:pc="http://schemas.microsoft.com/office/infopath/2007/PartnerControls">
+  <documentManagement>
+    <_activity xmlns="2040adea-6839-447d-bd0d-6d532fe2a037" xsi:nil="true"/>
+  </documentManagement>
+</p:properties>
+</file>
+
+<file path=customXml/item2.xml><?xml version="1.0" encoding="utf-8"?>
 <ct:contentTypeSchema xmlns:ct="http://schemas.microsoft.com/office/2006/metadata/contentType" xmlns:ma="http://schemas.microsoft.com/office/2006/metadata/properties/metaAttributes" ct:_="" ma:_="" ma:contentTypeName="Document" ma:contentTypeID="0x010100A12519431157564F9201AF4BC2FEACD3" ma:contentTypeVersion="11" ma:contentTypeDescription="Create a new document." ma:contentTypeScope="" ma:versionID="8f71b64f2d7da76433f6770e2e3c33cd">
   <xsd:schema xmlns:xsd="http://www.w3.org/2001/XMLSchema" xmlns:xs="http://www.w3.org/2001/XMLSchema" xmlns:p="http://schemas.microsoft.com/office/2006/metadata/properties" xmlns:ns3="2040adea-6839-447d-bd0d-6d532fe2a037" targetNamespace="http://schemas.microsoft.com/office/2006/metadata/properties" ma:root="true" ma:fieldsID="366dde58f9b7ad82578247049b272978" ns3:_="">
     <xsd:import namespace="2040adea-6839-447d-bd0d-6d532fe2a037"/>
@@ -7812,14 +8476,6 @@
 </ct:contentTypeSchema>
 </file>
 
-<file path=customXml/item2.xml><?xml version="1.0" encoding="utf-8"?>
-<p:properties xmlns:p="http://schemas.microsoft.com/office/2006/metadata/properties" xmlns:xsi="http://www.w3.org/2001/XMLSchema-instance" xmlns:pc="http://schemas.microsoft.com/office/infopath/2007/PartnerControls">
-  <documentManagement>
-    <_activity xmlns="2040adea-6839-447d-bd0d-6d532fe2a037" xsi:nil="true"/>
-  </documentManagement>
-</p:properties>
-</file>
-
 <file path=customXml/item3.xml><?xml version="1.0" encoding="utf-8"?>
 <?mso-contentType ?>
 <FormTemplates xmlns="http://schemas.microsoft.com/sharepoint/v3/contenttype/forms">
@@ -7830,6 +8486,16 @@
 </file>
 
 <file path=customXml/itemProps1.xml><?xml version="1.0" encoding="utf-8"?>
+<ds:datastoreItem xmlns:ds="http://schemas.openxmlformats.org/officeDocument/2006/customXml" ds:itemID="{5E6D6D51-A6D2-4A9A-A704-3FE37F134204}">
+  <ds:schemaRefs>
+    <ds:schemaRef ds:uri="http://schemas.microsoft.com/office/2006/metadata/properties"/>
+    <ds:schemaRef ds:uri="http://schemas.microsoft.com/office/infopath/2007/PartnerControls"/>
+    <ds:schemaRef ds:uri="2040adea-6839-447d-bd0d-6d532fe2a037"/>
+  </ds:schemaRefs>
+</ds:datastoreItem>
+</file>
+
+<file path=customXml/itemProps2.xml><?xml version="1.0" encoding="utf-8"?>
 <ds:datastoreItem xmlns:ds="http://schemas.openxmlformats.org/officeDocument/2006/customXml" ds:itemID="{80D5AA1B-51FB-4BD2-B282-47A2CC90825C}">
   <ds:schemaRefs>
     <ds:schemaRef ds:uri="http://schemas.microsoft.com/office/2006/metadata/contentType"/>
@@ -7847,16 +8513,6 @@
 </ds:datastoreItem>
 </file>
 
-<file path=customXml/itemProps2.xml><?xml version="1.0" encoding="utf-8"?>
-<ds:datastoreItem xmlns:ds="http://schemas.openxmlformats.org/officeDocument/2006/customXml" ds:itemID="{5E6D6D51-A6D2-4A9A-A704-3FE37F134204}">
-  <ds:schemaRefs>
-    <ds:schemaRef ds:uri="http://schemas.microsoft.com/office/2006/metadata/properties"/>
-    <ds:schemaRef ds:uri="http://schemas.microsoft.com/office/infopath/2007/PartnerControls"/>
-    <ds:schemaRef ds:uri="2040adea-6839-447d-bd0d-6d532fe2a037"/>
-  </ds:schemaRefs>
-</ds:datastoreItem>
-</file>
-
 <file path=customXml/itemProps3.xml><?xml version="1.0" encoding="utf-8"?>
 <ds:datastoreItem xmlns:ds="http://schemas.openxmlformats.org/officeDocument/2006/customXml" ds:itemID="{54D50594-D8A2-4096-BF18-E68A0BCF785F}">
   <ds:schemaRefs>

</xml_diff>